<commit_message>
Updated meeting minutes for 4-20
</commit_message>
<xml_diff>
--- a/Documents/Meetings/4_20_2015/26_Minutes.docx
+++ b/Documents/Meetings/4_20_2015/26_Minutes.docx
@@ -140,7 +140,7 @@
           <w:sz w:val="24"/>
           <w:szCs w:val="24"/>
         </w:rPr>
-        <w:t>5:55</w:t>
+        <w:t>7:05</w:t>
       </w:r>
       <w:r>
         <w:rPr>
@@ -439,6 +439,52 @@
           <w:sz w:val="24"/>
           <w:szCs w:val="24"/>
         </w:rPr>
+        <w:t>Jeffrey and Riley went through and created the flow chart/how to’s for administrative activities. Jeffrey scanned through spec doc during the process to see if all functionality is</w:t>
+      </w:r>
+      <w:r>
+        <w:rPr>
+          <w:rFonts w:ascii="Times New Roman" w:hAnsi="Times New Roman" w:cs="Times New Roman"/>
+          <w:sz w:val="24"/>
+          <w:szCs w:val="24"/>
+        </w:rPr>
+        <w:t xml:space="preserve"> included within the spec doc</w:t>
+      </w:r>
+      <w:bookmarkStart w:id="0" w:name="_GoBack"/>
+      <w:bookmarkEnd w:id="0"/>
+      <w:r>
+        <w:rPr>
+          <w:rFonts w:ascii="Times New Roman" w:hAnsi="Times New Roman" w:cs="Times New Roman"/>
+          <w:sz w:val="24"/>
+          <w:szCs w:val="24"/>
+        </w:rPr>
+        <w:t>.</w:t>
+      </w:r>
+    </w:p>
+    <w:p>
+      <w:pPr>
+        <w:ind w:firstLine="720"/>
+        <w:rPr>
+          <w:rFonts w:ascii="Times New Roman" w:hAnsi="Times New Roman" w:cs="Times New Roman"/>
+          <w:sz w:val="24"/>
+          <w:szCs w:val="24"/>
+        </w:rPr>
+      </w:pPr>
+    </w:p>
+    <w:p>
+      <w:pPr>
+        <w:ind w:firstLine="720"/>
+        <w:rPr>
+          <w:rFonts w:ascii="Times New Roman" w:hAnsi="Times New Roman" w:cs="Times New Roman"/>
+          <w:sz w:val="24"/>
+          <w:szCs w:val="24"/>
+        </w:rPr>
+      </w:pPr>
+      <w:r>
+        <w:rPr>
+          <w:rFonts w:ascii="Times New Roman" w:hAnsi="Times New Roman" w:cs="Times New Roman"/>
+          <w:sz w:val="24"/>
+          <w:szCs w:val="24"/>
+        </w:rPr>
         <w:t>Josh and Scott brain stormed on compression. The problems include:</w:t>
       </w:r>
     </w:p>
@@ -558,18 +604,48 @@
           <w:sz w:val="24"/>
           <w:szCs w:val="24"/>
         </w:rPr>
-        <w:t xml:space="preserve"> determination.</w:t>
-      </w:r>
-      <w:r>
-        <w:rPr>
-          <w:rFonts w:ascii="Times New Roman" w:hAnsi="Times New Roman" w:cs="Times New Roman"/>
-          <w:sz w:val="24"/>
-          <w:szCs w:val="24"/>
-        </w:rPr>
         <w:t xml:space="preserve"> </w:t>
       </w:r>
-      <w:bookmarkStart w:id="0" w:name="_GoBack"/>
-      <w:bookmarkEnd w:id="0"/>
+      <w:r>
+        <w:rPr>
+          <w:rFonts w:ascii="Times New Roman" w:hAnsi="Times New Roman" w:cs="Times New Roman"/>
+          <w:sz w:val="24"/>
+          <w:szCs w:val="24"/>
+        </w:rPr>
+        <w:t>is an admin</w:t>
+      </w:r>
+      <w:r>
+        <w:rPr>
+          <w:rFonts w:ascii="Times New Roman" w:hAnsi="Times New Roman" w:cs="Times New Roman"/>
+          <w:sz w:val="24"/>
+          <w:szCs w:val="24"/>
+        </w:rPr>
+        <w:t>.</w:t>
+      </w:r>
+      <w:r>
+        <w:rPr>
+          <w:rFonts w:ascii="Times New Roman" w:hAnsi="Times New Roman" w:cs="Times New Roman"/>
+          <w:sz w:val="24"/>
+          <w:szCs w:val="24"/>
+        </w:rPr>
+        <w:t xml:space="preserve"> This code was reviewed by Scott and Riley, and it broke.</w:t>
+      </w:r>
+      <w:r>
+        <w:rPr>
+          <w:rFonts w:ascii="Times New Roman" w:hAnsi="Times New Roman" w:cs="Times New Roman"/>
+          <w:sz w:val="24"/>
+          <w:szCs w:val="24"/>
+        </w:rPr>
+        <w:t xml:space="preserve"> </w:t>
+      </w:r>
+      <w:r>
+        <w:rPr>
+          <w:rFonts w:ascii="Times New Roman" w:hAnsi="Times New Roman" w:cs="Times New Roman"/>
+          <w:sz w:val="24"/>
+          <w:szCs w:val="24"/>
+        </w:rPr>
+        <w:t>Riley and Scott both debugged the problem.</w:t>
+      </w:r>
     </w:p>
     <w:p>
       <w:pPr>
@@ -603,7 +679,23 @@
           <w:sz w:val="24"/>
           <w:szCs w:val="24"/>
         </w:rPr>
-        <w:t>plans on speaking with Dr. Roden.</w:t>
+        <w:t>plans on speaking with Dr. Roden</w:t>
+      </w:r>
+      <w:r>
+        <w:rPr>
+          <w:rFonts w:ascii="Times New Roman" w:hAnsi="Times New Roman" w:cs="Times New Roman"/>
+          <w:sz w:val="24"/>
+          <w:szCs w:val="24"/>
+        </w:rPr>
+        <w:t xml:space="preserve"> about compression</w:t>
+      </w:r>
+      <w:r>
+        <w:rPr>
+          <w:rFonts w:ascii="Times New Roman" w:hAnsi="Times New Roman" w:cs="Times New Roman"/>
+          <w:sz w:val="24"/>
+          <w:szCs w:val="24"/>
+        </w:rPr>
+        <w:t>.</w:t>
       </w:r>
     </w:p>
     <w:sectPr>

</xml_diff>

<commit_message>
Updated date on meeting minutes 2-20. Removed agenda.
</commit_message>
<xml_diff>
--- a/Documents/Meetings/4_20_2015/26_Minutes.docx
+++ b/Documents/Meetings/4_20_2015/26_Minutes.docx
@@ -12,6 +12,8 @@
           <w:szCs w:val="24"/>
         </w:rPr>
       </w:pPr>
+      <w:bookmarkStart w:id="0" w:name="_GoBack"/>
+      <w:bookmarkEnd w:id="0"/>
       <w:r>
         <w:rPr>
           <w:rFonts w:ascii="Times New Roman" w:hAnsi="Times New Roman" w:cs="Times New Roman"/>
@@ -461,17 +463,7 @@
           <w:sz w:val="24"/>
           <w:szCs w:val="24"/>
         </w:rPr>
-        <w:t xml:space="preserve"> Jeffrey and Scott both agreed to move to</w:t>
-      </w:r>
-      <w:bookmarkStart w:id="0" w:name="_GoBack"/>
-      <w:bookmarkEnd w:id="0"/>
-      <w:r>
-        <w:rPr>
-          <w:rFonts w:ascii="Times New Roman" w:hAnsi="Times New Roman" w:cs="Times New Roman"/>
-          <w:sz w:val="24"/>
-          <w:szCs w:val="24"/>
-        </w:rPr>
-        <w:t xml:space="preserve"> plan B.</w:t>
+        <w:t xml:space="preserve"> Jeffrey and Scott both agreed to move to plan B.</w:t>
       </w:r>
     </w:p>
     <w:p>
@@ -887,7 +879,13 @@
       <w:rPr>
         <w:color w:val="404040" w:themeColor="text1" w:themeTint="BF"/>
       </w:rPr>
-      <w:t>April 14, 2015</w:t>
+      <w:t>April 20</w:t>
+    </w:r>
+    <w:r>
+      <w:rPr>
+        <w:color w:val="404040" w:themeColor="text1" w:themeTint="BF"/>
+      </w:rPr>
+      <w:t>, 2015</w:t>
     </w:r>
   </w:p>
 </w:hdr>

</xml_diff>